<commit_message>
Dies Natalis HMJTI ke-5
</commit_message>
<xml_diff>
--- a/Surat Pengurus/A1/004.docx
+++ b/Surat Pengurus/A1/004.docx
@@ -42,34 +42,34 @@
         </w:rPr>
         <w:t>0</w:t>
       </w:r>
-      <w:r>
-        <w:rPr>
-          <w:rFonts w:ascii="Times New Roman" w:eastAsia="Times New Roman" w:hAnsi="Times New Roman"/>
-          <w:sz w:val="24"/>
-          <w:szCs w:val="24"/>
-          <w:lang w:val="en-US"/>
-        </w:rPr>
-        <w:t>4</w:t>
-      </w:r>
-      <w:r>
-        <w:rPr>
-          <w:rFonts w:ascii="Times New Roman" w:hAnsi="Times New Roman" w:cs="Times New Roman"/>
-          <w:sz w:val="24"/>
-          <w:szCs w:val="24"/>
-        </w:rPr>
-        <w:t>/A</w:t>
-      </w:r>
-      <w:r>
-        <w:rPr>
-          <w:rFonts w:ascii="Times New Roman" w:hAnsi="Times New Roman" w:cs="Times New Roman"/>
-          <w:sz w:val="24"/>
-          <w:szCs w:val="24"/>
-          <w:lang w:val="en-US"/>
-        </w:rPr>
-        <w:t>1</w:t>
-      </w:r>
       <w:bookmarkStart w:id="0" w:name="_GoBack"/>
       <w:bookmarkEnd w:id="0"/>
+      <w:r>
+        <w:rPr>
+          <w:rFonts w:ascii="Times New Roman" w:eastAsia="Times New Roman" w:hAnsi="Times New Roman"/>
+          <w:sz w:val="24"/>
+          <w:szCs w:val="24"/>
+          <w:lang w:val="en-US"/>
+        </w:rPr>
+        <w:t>4</w:t>
+      </w:r>
+      <w:r>
+        <w:rPr>
+          <w:rFonts w:ascii="Times New Roman" w:hAnsi="Times New Roman" w:cs="Times New Roman"/>
+          <w:sz w:val="24"/>
+          <w:szCs w:val="24"/>
+        </w:rPr>
+        <w:t>/A</w:t>
+      </w:r>
+      <w:r>
+        <w:rPr>
+          <w:rFonts w:ascii="Times New Roman" w:hAnsi="Times New Roman" w:cs="Times New Roman"/>
+          <w:sz w:val="24"/>
+          <w:szCs w:val="24"/>
+          <w:lang w:val="en-US"/>
+        </w:rPr>
+        <w:t>1</w:t>
+      </w:r>
       <w:r>
         <w:rPr>
           <w:rFonts w:ascii="Times New Roman" w:hAnsi="Times New Roman" w:cs="Times New Roman"/>

</xml_diff>